<commit_message>
documentation done and readme file added
</commit_message>
<xml_diff>
--- a/Szoba figyelés hőmérséklet és páratartalom szempontjából.docx
+++ b/Szoba figyelés hőmérséklet és páratartalom szempontjából.docx
@@ -78,6 +78,10 @@
         <w:jc w:val="center"/>
       </w:pPr>
       <w:r>
+        <w:rPr>
+          <w:noProof/>
+          <w:lang w:eastAsia="hu-HU"/>
+        </w:rPr>
         <w:drawing>
           <wp:inline distT="0" distB="0" distL="0" distR="0" wp14:anchorId="698928D0" wp14:editId="7A90DEDF">
             <wp:extent cx="4163006" cy="3467584"/>
@@ -134,6 +138,10 @@
         <w:jc w:val="center"/>
       </w:pPr>
       <w:r>
+        <w:rPr>
+          <w:noProof/>
+          <w:lang w:eastAsia="hu-HU"/>
+        </w:rPr>
         <w:lastRenderedPageBreak/>
         <w:drawing>
           <wp:inline distT="0" distB="0" distL="0" distR="0" wp14:anchorId="4A375667" wp14:editId="57F82BAF">
@@ -231,10 +239,7 @@
     <w:p/>
     <w:p>
       <w:r>
-        <w:t>Következő lépésként h</w:t>
-      </w:r>
-      <w:r>
-        <w:t xml:space="preserve">ozzá fogunk adni egy csomó új lapot az </w:t>
+        <w:t xml:space="preserve">Következő lépésként hozzá fogunk adni egy csomó új lapot az </w:t>
       </w:r>
       <w:proofErr w:type="spellStart"/>
       <w:r>
@@ -250,13 +255,7 @@
       </w:r>
       <w:proofErr w:type="spellEnd"/>
       <w:r>
-        <w:t xml:space="preserve"> alap</w:t>
-      </w:r>
-      <w:r>
-        <w:t xml:space="preserve">értelmezés szerint nincs benne. </w:t>
-      </w:r>
-      <w:r>
-        <w:t xml:space="preserve">Az </w:t>
+        <w:t xml:space="preserve"> alapértelmezés szerint nincs benne. Az </w:t>
       </w:r>
       <w:proofErr w:type="spellStart"/>
       <w:r>
@@ -276,10 +275,7 @@
       </w:r>
       <w:proofErr w:type="gramStart"/>
       <w:r>
-        <w:t>File</w:t>
-      </w:r>
-      <w:r>
-        <w:t xml:space="preserve"> &gt;</w:t>
+        <w:t>File &gt;</w:t>
       </w:r>
       <w:proofErr w:type="gramEnd"/>
       <w:r>
@@ -291,19 +287,16 @@
       </w:r>
       <w:proofErr w:type="spellEnd"/>
       <w:r>
+        <w:t xml:space="preserve">  menüpontra. Egy ablak fog felugrani, és az alján van egy mező, aminek a neve '</w:t>
+      </w:r>
+      <w:proofErr w:type="spellStart"/>
+      <w:r>
+        <w:t>Additional</w:t>
+      </w:r>
+      <w:proofErr w:type="spellEnd"/>
+      <w:r>
         <w:t xml:space="preserve"> </w:t>
       </w:r>
-      <w:r>
-        <w:t xml:space="preserve"> menüpontra. Egy ablak fog felugrani, és az alján van egy mező, aminek a neve '</w:t>
-      </w:r>
-      <w:proofErr w:type="spellStart"/>
-      <w:r>
-        <w:t>Additional</w:t>
-      </w:r>
-      <w:proofErr w:type="spellEnd"/>
-      <w:r>
-        <w:t xml:space="preserve"> </w:t>
-      </w:r>
       <w:proofErr w:type="spellStart"/>
       <w:r>
         <w:t>Boards</w:t>
@@ -318,13 +311,7 @@
       </w:r>
       <w:proofErr w:type="spellEnd"/>
       <w:r>
-        <w:t>. Egyszerűen másoljuk</w:t>
-      </w:r>
-      <w:r>
-        <w:t xml:space="preserve"> be a kö</w:t>
-      </w:r>
-      <w:r>
-        <w:t>vetkezőket a mezőbe, majd nyomjuk meg az OK gombot:</w:t>
+        <w:t>. Egyszerűen másoljuk be a következőket a mezőbe, majd nyomjuk meg az OK gombot:</w:t>
       </w:r>
     </w:p>
     <w:p>
@@ -341,10 +328,10 @@
       <w:r>
         <w:lastRenderedPageBreak/>
         <w:drawing>
-          <wp:inline distT="0" distB="0" distL="0" distR="0" wp14:anchorId="24183100" wp14:editId="0EEEBC3B">
-            <wp:extent cx="5760720" cy="4864735"/>
-            <wp:effectExtent l="0" t="0" r="0" b="0"/>
-            <wp:docPr id="3" name="Kép 3"/>
+          <wp:inline distT="0" distB="0" distL="0" distR="0" wp14:anchorId="7CD5C8FB" wp14:editId="5447E6C2">
+            <wp:extent cx="5760720" cy="4209415"/>
+            <wp:effectExtent l="0" t="0" r="0" b="635"/>
+            <wp:docPr id="6" name="Kép 6"/>
             <wp:cNvGraphicFramePr>
               <a:graphicFrameLocks xmlns:a="http://schemas.openxmlformats.org/drawingml/2006/main" noChangeAspect="1"/>
             </wp:cNvGraphicFramePr>
@@ -364,7 +351,7 @@
                   <pic:spPr>
                     <a:xfrm>
                       <a:off x="0" y="0"/>
-                      <a:ext cx="5760720" cy="4864735"/>
+                      <a:ext cx="5760720" cy="4209415"/>
                     </a:xfrm>
                     <a:prstGeom prst="rect">
                       <a:avLst/>
@@ -382,10 +369,7 @@
     <w:p/>
     <w:p>
       <w:r>
-        <w:t>Most telepí</w:t>
-      </w:r>
-      <w:r>
-        <w:t xml:space="preserve">tenünk kell a </w:t>
+        <w:t xml:space="preserve">Most telepítenünk kell a </w:t>
       </w:r>
       <w:proofErr w:type="spellStart"/>
       <w:r>
@@ -443,10 +427,7 @@
       </w:r>
       <w:proofErr w:type="spellEnd"/>
       <w:r>
-        <w:t xml:space="preserve"> menüpontba, majd a keresőmezőbe írjuk</w:t>
-      </w:r>
-      <w:r>
-        <w:t xml:space="preserve"> be az 'ESP8266 Platform' szót.</w:t>
+        <w:t xml:space="preserve"> menüpontba, majd a keresőmezőbe írjuk be az 'ESP8266 Platform' szót.</w:t>
       </w:r>
     </w:p>
     <w:p>
@@ -459,23 +440,20 @@
       </w:r>
       <w:proofErr w:type="spellEnd"/>
       <w:r>
-        <w:t>' nevű könyvtárat szeretné</w:t>
-      </w:r>
-      <w:r>
-        <w:t>nk</w:t>
-      </w:r>
-      <w:r>
-        <w:t xml:space="preserve"> telepíteni.</w:t>
-      </w:r>
-    </w:p>
-    <w:p>
+        <w:t>' nevű könyvtárat szeretnénk telepíteni.</w:t>
+      </w:r>
+    </w:p>
+    <w:p>
+      <w:pPr>
+        <w:jc w:val="center"/>
+      </w:pPr>
       <w:r>
         <w:lastRenderedPageBreak/>
         <w:drawing>
-          <wp:inline distT="0" distB="0" distL="0" distR="0" wp14:anchorId="7B298FD4" wp14:editId="4C5F5959">
-            <wp:extent cx="5760720" cy="3272790"/>
-            <wp:effectExtent l="0" t="0" r="0" b="3810"/>
-            <wp:docPr id="4" name="Kép 4"/>
+          <wp:inline distT="0" distB="0" distL="0" distR="0" wp14:anchorId="6B076B37" wp14:editId="711C2275">
+            <wp:extent cx="2114845" cy="4077269"/>
+            <wp:effectExtent l="0" t="0" r="0" b="0"/>
+            <wp:docPr id="7" name="Kép 7"/>
             <wp:cNvGraphicFramePr>
               <a:graphicFrameLocks xmlns:a="http://schemas.openxmlformats.org/drawingml/2006/main" noChangeAspect="1"/>
             </wp:cNvGraphicFramePr>
@@ -495,7 +473,7 @@
                   <pic:spPr>
                     <a:xfrm>
                       <a:off x="0" y="0"/>
-                      <a:ext cx="5760720" cy="3272790"/>
+                      <a:ext cx="2114845" cy="4077269"/>
                     </a:xfrm>
                     <a:prstGeom prst="rect">
                       <a:avLst/>
@@ -511,66 +489,28 @@
     <w:p/>
     <w:p>
       <w:r>
-        <w:t xml:space="preserve">Ezután telepítjük a kártyákat, hogy azok megjelenjenek az eszközök menüben az </w:t>
-      </w:r>
-      <w:proofErr w:type="spellStart"/>
-      <w:r>
-        <w:t>Arduinók</w:t>
-      </w:r>
-      <w:proofErr w:type="spellEnd"/>
-      <w:r>
-        <w:t xml:space="preserve"> stb. mellett.</w:t>
-      </w:r>
-    </w:p>
-    <w:p/>
-    <w:p>
-      <w:r>
-        <w:t xml:space="preserve">Menjünk a </w:t>
-      </w:r>
-      <w:proofErr w:type="spellStart"/>
-      <w:proofErr w:type="gramStart"/>
-      <w:r>
-        <w:t>Tools</w:t>
-      </w:r>
-      <w:proofErr w:type="spellEnd"/>
-      <w:r>
-        <w:t xml:space="preserve"> &gt;</w:t>
-      </w:r>
-      <w:proofErr w:type="gramEnd"/>
-      <w:r>
-        <w:t xml:space="preserve"> </w:t>
-      </w:r>
-      <w:proofErr w:type="spellStart"/>
-      <w:r>
-        <w:t>Board</w:t>
-      </w:r>
-      <w:proofErr w:type="spellEnd"/>
-      <w:r>
-        <w:t xml:space="preserve"> &gt; </w:t>
-      </w:r>
-      <w:proofErr w:type="spellStart"/>
-      <w:r>
-        <w:t>Boards</w:t>
-      </w:r>
-      <w:proofErr w:type="spellEnd"/>
-      <w:r>
-        <w:t xml:space="preserve"> Manager menüpontra, majd keressük meg az 'ESP8266' nevet.</w:t>
-      </w:r>
-    </w:p>
-    <w:p/>
-    <w:p>
-      <w:r>
-        <w:t>Telepítsük az ESP8266 opciót (ennek kell lennie az egyetlennek):</w:t>
-      </w:r>
-    </w:p>
-    <w:p/>
-    <w:p>
+        <w:t xml:space="preserve">Ezután a </w:t>
+      </w:r>
+      <w:proofErr w:type="spellStart"/>
+      <w:r>
+        <w:t>Library</w:t>
+      </w:r>
+      <w:proofErr w:type="spellEnd"/>
+      <w:r>
+        <w:t xml:space="preserve"> Managerben még telepítenünk kell a DHT11 hőmérséklet és páratartalom mérő szenzor könyvtárát.</w:t>
+      </w:r>
+    </w:p>
+    <w:p/>
+    <w:p>
+      <w:pPr>
+        <w:jc w:val="center"/>
+      </w:pPr>
       <w:r>
         <w:drawing>
-          <wp:inline distT="0" distB="0" distL="0" distR="0" wp14:anchorId="1766C609" wp14:editId="12E3F803">
-            <wp:extent cx="5760720" cy="3245485"/>
-            <wp:effectExtent l="0" t="0" r="0" b="0"/>
-            <wp:docPr id="5" name="Kép 5"/>
+          <wp:inline distT="0" distB="0" distL="0" distR="0" wp14:anchorId="624D838D" wp14:editId="7ADCE62F">
+            <wp:extent cx="2095792" cy="3191320"/>
+            <wp:effectExtent l="0" t="0" r="0" b="9525"/>
+            <wp:docPr id="10" name="Kép 10"/>
             <wp:cNvGraphicFramePr>
               <a:graphicFrameLocks xmlns:a="http://schemas.openxmlformats.org/drawingml/2006/main" noChangeAspect="1"/>
             </wp:cNvGraphicFramePr>
@@ -590,7 +530,7 @@
                   <pic:spPr>
                     <a:xfrm>
                       <a:off x="0" y="0"/>
-                      <a:ext cx="5760720" cy="3245485"/>
+                      <a:ext cx="2095792" cy="3191320"/>
                     </a:xfrm>
                     <a:prstGeom prst="rect">
                       <a:avLst/>
@@ -603,6 +543,112 @@
         </w:drawing>
       </w:r>
     </w:p>
+    <w:p/>
+    <w:p>
+      <w:r>
+        <w:lastRenderedPageBreak/>
+        <w:t xml:space="preserve">Ezután telepítjük a kártyákat, hogy azok megjelenjenek az eszközök menüben az </w:t>
+      </w:r>
+      <w:proofErr w:type="spellStart"/>
+      <w:r>
+        <w:t>Arduinók</w:t>
+      </w:r>
+      <w:proofErr w:type="spellEnd"/>
+      <w:r>
+        <w:t xml:space="preserve"> stb. mellett.</w:t>
+      </w:r>
+    </w:p>
+    <w:p/>
+    <w:p>
+      <w:r>
+        <w:t xml:space="preserve">Menjünk a </w:t>
+      </w:r>
+      <w:proofErr w:type="spellStart"/>
+      <w:proofErr w:type="gramStart"/>
+      <w:r>
+        <w:t>Tools</w:t>
+      </w:r>
+      <w:proofErr w:type="spellEnd"/>
+      <w:r>
+        <w:t xml:space="preserve"> &gt;</w:t>
+      </w:r>
+      <w:proofErr w:type="gramEnd"/>
+      <w:r>
+        <w:t xml:space="preserve"> </w:t>
+      </w:r>
+      <w:proofErr w:type="spellStart"/>
+      <w:r>
+        <w:t>Board</w:t>
+      </w:r>
+      <w:proofErr w:type="spellEnd"/>
+      <w:r>
+        <w:t xml:space="preserve"> &gt; </w:t>
+      </w:r>
+      <w:proofErr w:type="spellStart"/>
+      <w:r>
+        <w:t>Boards</w:t>
+      </w:r>
+      <w:proofErr w:type="spellEnd"/>
+      <w:r>
+        <w:t xml:space="preserve"> Manager menüpontra, majd keressük meg az 'ESP8266' nevet.</w:t>
+      </w:r>
+    </w:p>
+    <w:p/>
+    <w:p/>
+    <w:p/>
+    <w:p>
+      <w:r>
+        <w:t>Telepítsük az ESP8266 opciót (ennek kell lennie az egyetlennek):</w:t>
+      </w:r>
+    </w:p>
+    <w:p/>
+    <w:p>
+      <w:pPr>
+        <w:jc w:val="center"/>
+      </w:pPr>
+      <w:r>
+        <w:drawing>
+          <wp:inline distT="0" distB="0" distL="0" distR="0" wp14:anchorId="2F50209B" wp14:editId="029C523B">
+            <wp:extent cx="2086266" cy="6106377"/>
+            <wp:effectExtent l="0" t="0" r="9525" b="8890"/>
+            <wp:docPr id="8" name="Kép 8"/>
+            <wp:cNvGraphicFramePr>
+              <a:graphicFrameLocks xmlns:a="http://schemas.openxmlformats.org/drawingml/2006/main" noChangeAspect="1"/>
+            </wp:cNvGraphicFramePr>
+            <a:graphic xmlns:a="http://schemas.openxmlformats.org/drawingml/2006/main">
+              <a:graphicData uri="http://schemas.openxmlformats.org/drawingml/2006/picture">
+                <pic:pic xmlns:pic="http://schemas.openxmlformats.org/drawingml/2006/picture">
+                  <pic:nvPicPr>
+                    <pic:cNvPr id="1" name=""/>
+                    <pic:cNvPicPr/>
+                  </pic:nvPicPr>
+                  <pic:blipFill>
+                    <a:blip r:embed="rId12"/>
+                    <a:stretch>
+                      <a:fillRect/>
+                    </a:stretch>
+                  </pic:blipFill>
+                  <pic:spPr>
+                    <a:xfrm>
+                      <a:off x="0" y="0"/>
+                      <a:ext cx="2086266" cy="6106377"/>
+                    </a:xfrm>
+                    <a:prstGeom prst="rect">
+                      <a:avLst/>
+                    </a:prstGeom>
+                  </pic:spPr>
+                </pic:pic>
+              </a:graphicData>
+            </a:graphic>
+          </wp:inline>
+        </w:drawing>
+      </w:r>
+    </w:p>
+    <w:p>
+      <w:pPr>
+        <w:jc w:val="center"/>
+      </w:pPr>
+    </w:p>
     <w:p>
       <w:r>
         <w:lastRenderedPageBreak/>
@@ -643,7 +689,10 @@
       </w:r>
       <w:proofErr w:type="spellEnd"/>
       <w:r>
-        <w:t xml:space="preserve">, hogy melyik lapot használjuk. Válasszuk a </w:t>
+        <w:t>, hogy melyik lapot használjuk. V</w:t>
+      </w:r>
+      <w:r>
+        <w:t xml:space="preserve">álasszuk a </w:t>
       </w:r>
       <w:proofErr w:type="spellStart"/>
       <w:proofErr w:type="gramStart"/>
@@ -664,10 +713,10 @@
       </w:r>
       <w:proofErr w:type="spellEnd"/>
       <w:r>
-        <w:t xml:space="preserve"> &gt; </w:t>
-      </w:r>
-      <w:r>
-        <w:t>LOLEN(</w:t>
+        <w:t xml:space="preserve"> &gt; LOLI</w:t>
+      </w:r>
+      <w:r>
+        <w:t>N(</w:t>
       </w:r>
       <w:proofErr w:type="spellStart"/>
       <w:r>
@@ -675,16 +724,7 @@
       </w:r>
       <w:proofErr w:type="spellEnd"/>
       <w:r>
-        <w:t xml:space="preserve"> D1 R2 &amp; Mini</w:t>
-      </w:r>
-      <w:r>
-        <w:t>)</w:t>
-      </w:r>
-      <w:r>
-        <w:t xml:space="preserve"> menüpontot.</w:t>
-      </w:r>
-      <w:r>
-        <w:t xml:space="preserve"> Illetve a </w:t>
+        <w:t xml:space="preserve"> D1 R2 &amp; Mini) menüpontot. Illetve a </w:t>
       </w:r>
       <w:proofErr w:type="spellStart"/>
       <w:r>
@@ -702,26 +742,723 @@
       <w:proofErr w:type="spellEnd"/>
       <w:proofErr w:type="gramEnd"/>
       <w:r>
-        <w:t xml:space="preserve"> amelyiken az eszköz csatlakoztatva lett. Ha mindent jól </w:t>
+        <w:t xml:space="preserve"> amelyiken az eszköz csatlakoztatva lett. </w:t>
+      </w:r>
+    </w:p>
+    <w:p>
+      <w:r>
+        <w:t>Ha mindent jól csináltunk</w:t>
+      </w:r>
+      <w:r>
+        <w:t>,</w:t>
+      </w:r>
+      <w:r>
+        <w:t xml:space="preserve"> akkor a jobb alsó sarokban meg fog jelenni a kártya neve, illetve hogy csatlakozva vagyunk-e.</w:t>
+      </w:r>
+    </w:p>
+    <w:p/>
+    <w:p/>
+    <w:p>
+      <w:r>
+        <w:drawing>
+          <wp:inline distT="0" distB="0" distL="0" distR="0" wp14:anchorId="65242D4B" wp14:editId="1B8C8CB7">
+            <wp:extent cx="6101458" cy="3286125"/>
+            <wp:effectExtent l="0" t="0" r="0" b="0"/>
+            <wp:docPr id="9" name="Kép 9"/>
+            <wp:cNvGraphicFramePr>
+              <a:graphicFrameLocks xmlns:a="http://schemas.openxmlformats.org/drawingml/2006/main" noChangeAspect="1"/>
+            </wp:cNvGraphicFramePr>
+            <a:graphic xmlns:a="http://schemas.openxmlformats.org/drawingml/2006/main">
+              <a:graphicData uri="http://schemas.openxmlformats.org/drawingml/2006/picture">
+                <pic:pic xmlns:pic="http://schemas.openxmlformats.org/drawingml/2006/picture">
+                  <pic:nvPicPr>
+                    <pic:cNvPr id="1" name=""/>
+                    <pic:cNvPicPr/>
+                  </pic:nvPicPr>
+                  <pic:blipFill>
+                    <a:blip r:embed="rId13"/>
+                    <a:stretch>
+                      <a:fillRect/>
+                    </a:stretch>
+                  </pic:blipFill>
+                  <pic:spPr>
+                    <a:xfrm>
+                      <a:off x="0" y="0"/>
+                      <a:ext cx="6106076" cy="3288612"/>
+                    </a:xfrm>
+                    <a:prstGeom prst="rect">
+                      <a:avLst/>
+                    </a:prstGeom>
+                  </pic:spPr>
+                </pic:pic>
+              </a:graphicData>
+            </a:graphic>
+          </wp:inline>
+        </w:drawing>
+      </w:r>
+    </w:p>
+    <w:p/>
+    <w:p/>
+    <w:p/>
+    <w:p/>
+    <w:p/>
+    <w:p/>
+    <w:p/>
+    <w:p/>
+    <w:p/>
+    <w:p/>
+    <w:p/>
+    <w:p/>
+    <w:p>
+      <w:pPr>
+        <w:pStyle w:val="Listaszerbekezds"/>
+        <w:numPr>
+          <w:ilvl w:val="0"/>
+          <w:numId w:val="1"/>
+        </w:numPr>
+      </w:pPr>
+      <w:proofErr w:type="spellStart"/>
+      <w:r>
+        <w:lastRenderedPageBreak/>
+        <w:t>AskSesnsors</w:t>
+      </w:r>
+      <w:proofErr w:type="spellEnd"/>
+      <w:r>
+        <w:t xml:space="preserve"> profil létrehozása</w:t>
+      </w:r>
+    </w:p>
+    <w:p/>
+    <w:p>
+      <w:r>
+        <w:t xml:space="preserve">Ha még nem rendelkezünk </w:t>
+      </w:r>
+      <w:proofErr w:type="spellStart"/>
+      <w:r>
+        <w:t>AskSernsors</w:t>
+      </w:r>
+      <w:proofErr w:type="spellEnd"/>
+      <w:r>
+        <w:t xml:space="preserve"> profillal, abban az esetben létre kell hoznunk egyet. Ehhez látogassuk meg a következő weboldalt: </w:t>
+      </w:r>
+    </w:p>
+    <w:p>
+      <w:hyperlink r:id="rId14" w:history="1">
+        <w:proofErr w:type="spellStart"/>
+        <w:r>
+          <w:rPr>
+            <w:rStyle w:val="Hiperhivatkozs"/>
+          </w:rPr>
+          <w:t>AskSensors</w:t>
+        </w:r>
+        <w:proofErr w:type="spellEnd"/>
+        <w:r>
+          <w:rPr>
+            <w:rStyle w:val="Hiperhivatkozs"/>
+          </w:rPr>
+          <w:t xml:space="preserve"> | </w:t>
+        </w:r>
+        <w:proofErr w:type="spellStart"/>
+        <w:r>
+          <w:rPr>
+            <w:rStyle w:val="Hiperhivatkozs"/>
+          </w:rPr>
+          <w:t>My</w:t>
+        </w:r>
+        <w:proofErr w:type="spellEnd"/>
+        <w:r>
+          <w:rPr>
+            <w:rStyle w:val="Hiperhivatkozs"/>
+          </w:rPr>
+          <w:t xml:space="preserve"> </w:t>
+        </w:r>
+        <w:proofErr w:type="spellStart"/>
+        <w:r>
+          <w:rPr>
+            <w:rStyle w:val="Hiperhivatkozs"/>
+          </w:rPr>
+          <w:t>Workspace</w:t>
+        </w:r>
+        <w:proofErr w:type="spellEnd"/>
+      </w:hyperlink>
+    </w:p>
+    <w:p>
+      <w:r>
+        <w:t xml:space="preserve">Miután beregisztráltunk és bejelentkeztünk a weboldalra, kattintsunk a </w:t>
+      </w:r>
+      <w:proofErr w:type="spellStart"/>
+      <w:r>
+        <w:t>Sensor</w:t>
+      </w:r>
+      <w:proofErr w:type="spellEnd"/>
+      <w:r>
+        <w:t xml:space="preserve"> </w:t>
+      </w:r>
+      <w:proofErr w:type="spellStart"/>
+      <w:r>
+        <w:t>Devices</w:t>
+      </w:r>
+      <w:proofErr w:type="spellEnd"/>
+      <w:r>
+        <w:t xml:space="preserve"> menüelemre.</w:t>
+      </w:r>
+    </w:p>
+    <w:p/>
+    <w:p>
+      <w:pPr>
+        <w:jc w:val="center"/>
+      </w:pPr>
+      <w:r>
+        <w:drawing>
+          <wp:inline distT="0" distB="0" distL="0" distR="0" wp14:anchorId="00697C50" wp14:editId="7E5623EA">
+            <wp:extent cx="5115639" cy="1619476"/>
+            <wp:effectExtent l="0" t="0" r="8890" b="0"/>
+            <wp:docPr id="11" name="Kép 11"/>
+            <wp:cNvGraphicFramePr>
+              <a:graphicFrameLocks xmlns:a="http://schemas.openxmlformats.org/drawingml/2006/main" noChangeAspect="1"/>
+            </wp:cNvGraphicFramePr>
+            <a:graphic xmlns:a="http://schemas.openxmlformats.org/drawingml/2006/main">
+              <a:graphicData uri="http://schemas.openxmlformats.org/drawingml/2006/picture">
+                <pic:pic xmlns:pic="http://schemas.openxmlformats.org/drawingml/2006/picture">
+                  <pic:nvPicPr>
+                    <pic:cNvPr id="1" name=""/>
+                    <pic:cNvPicPr/>
+                  </pic:nvPicPr>
+                  <pic:blipFill>
+                    <a:blip r:embed="rId15"/>
+                    <a:stretch>
+                      <a:fillRect/>
+                    </a:stretch>
+                  </pic:blipFill>
+                  <pic:spPr>
+                    <a:xfrm>
+                      <a:off x="0" y="0"/>
+                      <a:ext cx="5115639" cy="1619476"/>
+                    </a:xfrm>
+                    <a:prstGeom prst="rect">
+                      <a:avLst/>
+                    </a:prstGeom>
+                  </pic:spPr>
+                </pic:pic>
+              </a:graphicData>
+            </a:graphic>
+          </wp:inline>
+        </w:drawing>
+      </w:r>
+    </w:p>
+    <w:p>
+      <w:pPr>
+        <w:jc w:val="center"/>
+      </w:pPr>
+    </w:p>
+    <w:p>
+      <w:r>
+        <w:t xml:space="preserve">Itt a betöltött oldalon </w:t>
+      </w:r>
+      <w:r>
+        <w:t xml:space="preserve">megjelennek a hozzáadott </w:t>
+      </w:r>
+      <w:proofErr w:type="spellStart"/>
+      <w:r>
+        <w:t>sensorok</w:t>
+      </w:r>
+      <w:proofErr w:type="spellEnd"/>
+      <w:r>
+        <w:t xml:space="preserve">. Most adjunk hozzá egy új </w:t>
+      </w:r>
+      <w:proofErr w:type="spellStart"/>
+      <w:r>
+        <w:t>sensort</w:t>
+      </w:r>
+      <w:proofErr w:type="spellEnd"/>
+      <w:r>
+        <w:t xml:space="preserve">. Kattintsunk a New </w:t>
+      </w:r>
+      <w:proofErr w:type="spellStart"/>
+      <w:r>
+        <w:t>Sensor</w:t>
+      </w:r>
+      <w:proofErr w:type="spellEnd"/>
+      <w:r>
+        <w:t xml:space="preserve"> gombra.</w:t>
+      </w:r>
+    </w:p>
+    <w:p>
+      <w:pPr>
+        <w:jc w:val="center"/>
+      </w:pPr>
+      <w:r>
+        <w:drawing>
+          <wp:inline distT="0" distB="0" distL="0" distR="0" wp14:anchorId="759D3E68" wp14:editId="6244F76F">
+            <wp:extent cx="1524213" cy="562053"/>
+            <wp:effectExtent l="0" t="0" r="0" b="0"/>
+            <wp:docPr id="12" name="Kép 12"/>
+            <wp:cNvGraphicFramePr>
+              <a:graphicFrameLocks xmlns:a="http://schemas.openxmlformats.org/drawingml/2006/main" noChangeAspect="1"/>
+            </wp:cNvGraphicFramePr>
+            <a:graphic xmlns:a="http://schemas.openxmlformats.org/drawingml/2006/main">
+              <a:graphicData uri="http://schemas.openxmlformats.org/drawingml/2006/picture">
+                <pic:pic xmlns:pic="http://schemas.openxmlformats.org/drawingml/2006/picture">
+                  <pic:nvPicPr>
+                    <pic:cNvPr id="1" name=""/>
+                    <pic:cNvPicPr/>
+                  </pic:nvPicPr>
+                  <pic:blipFill>
+                    <a:blip r:embed="rId16"/>
+                    <a:stretch>
+                      <a:fillRect/>
+                    </a:stretch>
+                  </pic:blipFill>
+                  <pic:spPr>
+                    <a:xfrm>
+                      <a:off x="0" y="0"/>
+                      <a:ext cx="1524213" cy="562053"/>
+                    </a:xfrm>
+                    <a:prstGeom prst="rect">
+                      <a:avLst/>
+                    </a:prstGeom>
+                  </pic:spPr>
+                </pic:pic>
+              </a:graphicData>
+            </a:graphic>
+          </wp:inline>
+        </w:drawing>
+      </w:r>
+    </w:p>
+    <w:p>
+      <w:pPr>
+        <w:jc w:val="center"/>
+      </w:pPr>
+    </w:p>
+    <w:p>
+      <w:r>
+        <w:t xml:space="preserve">A betöltött </w:t>
+      </w:r>
+      <w:proofErr w:type="spellStart"/>
+      <w:r>
+        <w:t>formon</w:t>
+      </w:r>
+      <w:proofErr w:type="spellEnd"/>
+      <w:r>
+        <w:t xml:space="preserve"> adjunk a </w:t>
+      </w:r>
+      <w:proofErr w:type="spellStart"/>
+      <w:r>
+        <w:t>sensornak</w:t>
+      </w:r>
+      <w:proofErr w:type="spellEnd"/>
+      <w:r>
+        <w:t xml:space="preserve"> egy nevet, illetve annyi modult adjunk meg, amennyit szeretnénk nyomon követni illetve diagramot szeretnénk készíteni belőle. Ebben az esetben 2 modulra lesz szükségünk a páratartalomnak és a hőmérsékletnek. Ha ezzel megvagyunk, kattintsunk a </w:t>
+      </w:r>
+      <w:proofErr w:type="spellStart"/>
+      <w:r>
+        <w:t>Save</w:t>
+      </w:r>
+      <w:proofErr w:type="spellEnd"/>
+      <w:r>
+        <w:t xml:space="preserve"> gombra.</w:t>
+      </w:r>
+    </w:p>
+    <w:p/>
+    <w:p>
+      <w:pPr>
+        <w:jc w:val="center"/>
+      </w:pPr>
+      <w:r>
+        <w:lastRenderedPageBreak/>
+        <w:drawing>
+          <wp:inline distT="0" distB="0" distL="0" distR="0" wp14:anchorId="027D1685" wp14:editId="1F0AC676">
+            <wp:extent cx="6325383" cy="2781300"/>
+            <wp:effectExtent l="0" t="0" r="0" b="0"/>
+            <wp:docPr id="13" name="Kép 13"/>
+            <wp:cNvGraphicFramePr>
+              <a:graphicFrameLocks xmlns:a="http://schemas.openxmlformats.org/drawingml/2006/main" noChangeAspect="1"/>
+            </wp:cNvGraphicFramePr>
+            <a:graphic xmlns:a="http://schemas.openxmlformats.org/drawingml/2006/main">
+              <a:graphicData uri="http://schemas.openxmlformats.org/drawingml/2006/picture">
+                <pic:pic xmlns:pic="http://schemas.openxmlformats.org/drawingml/2006/picture">
+                  <pic:nvPicPr>
+                    <pic:cNvPr id="1" name=""/>
+                    <pic:cNvPicPr/>
+                  </pic:nvPicPr>
+                  <pic:blipFill>
+                    <a:blip r:embed="rId17"/>
+                    <a:stretch>
+                      <a:fillRect/>
+                    </a:stretch>
+                  </pic:blipFill>
+                  <pic:spPr>
+                    <a:xfrm>
+                      <a:off x="0" y="0"/>
+                      <a:ext cx="6327362" cy="2782170"/>
+                    </a:xfrm>
+                    <a:prstGeom prst="rect">
+                      <a:avLst/>
+                    </a:prstGeom>
+                  </pic:spPr>
+                </pic:pic>
+              </a:graphicData>
+            </a:graphic>
+          </wp:inline>
+        </w:drawing>
+      </w:r>
+    </w:p>
+    <w:p>
+      <w:r>
+        <w:t xml:space="preserve">A megjelenő táblázatban látni fogjuk a létrehozott </w:t>
+      </w:r>
+      <w:proofErr w:type="spellStart"/>
+      <w:r>
+        <w:t>sensort</w:t>
+      </w:r>
+      <w:proofErr w:type="spellEnd"/>
+      <w:r>
+        <w:t xml:space="preserve">. Ezután kattintsunk a táblázatban a </w:t>
+      </w:r>
+      <w:proofErr w:type="spellStart"/>
+      <w:r>
+        <w:t>Visualize</w:t>
+      </w:r>
+      <w:proofErr w:type="spellEnd"/>
+      <w:r>
+        <w:t xml:space="preserve"> gombra.</w:t>
+      </w:r>
+    </w:p>
+    <w:p/>
+    <w:p>
+      <w:pPr>
+        <w:jc w:val="center"/>
+      </w:pPr>
+      <w:r>
+        <w:drawing>
+          <wp:inline distT="0" distB="0" distL="0" distR="0" wp14:anchorId="7947B5C7" wp14:editId="07B71042">
+            <wp:extent cx="5760720" cy="1069340"/>
+            <wp:effectExtent l="0" t="0" r="0" b="0"/>
+            <wp:docPr id="14" name="Kép 14"/>
+            <wp:cNvGraphicFramePr>
+              <a:graphicFrameLocks xmlns:a="http://schemas.openxmlformats.org/drawingml/2006/main" noChangeAspect="1"/>
+            </wp:cNvGraphicFramePr>
+            <a:graphic xmlns:a="http://schemas.openxmlformats.org/drawingml/2006/main">
+              <a:graphicData uri="http://schemas.openxmlformats.org/drawingml/2006/picture">
+                <pic:pic xmlns:pic="http://schemas.openxmlformats.org/drawingml/2006/picture">
+                  <pic:nvPicPr>
+                    <pic:cNvPr id="1" name=""/>
+                    <pic:cNvPicPr/>
+                  </pic:nvPicPr>
+                  <pic:blipFill>
+                    <a:blip r:embed="rId18"/>
+                    <a:stretch>
+                      <a:fillRect/>
+                    </a:stretch>
+                  </pic:blipFill>
+                  <pic:spPr>
+                    <a:xfrm>
+                      <a:off x="0" y="0"/>
+                      <a:ext cx="5760720" cy="1069340"/>
+                    </a:xfrm>
+                    <a:prstGeom prst="rect">
+                      <a:avLst/>
+                    </a:prstGeom>
+                  </pic:spPr>
+                </pic:pic>
+              </a:graphicData>
+            </a:graphic>
+          </wp:inline>
+        </w:drawing>
+      </w:r>
+    </w:p>
+    <w:p>
+      <w:pPr>
+        <w:jc w:val="center"/>
+      </w:pPr>
+    </w:p>
+    <w:p>
+      <w:r>
+        <w:t xml:space="preserve">Majd a </w:t>
+      </w:r>
+      <w:proofErr w:type="spellStart"/>
+      <w:r>
+        <w:t>Modules</w:t>
+      </w:r>
+      <w:proofErr w:type="spellEnd"/>
+      <w:r>
+        <w:t xml:space="preserve"> fülre:</w:t>
+      </w:r>
+    </w:p>
+    <w:p>
+      <w:pPr>
+        <w:jc w:val="center"/>
+      </w:pPr>
+      <w:r>
+        <w:drawing>
+          <wp:inline distT="0" distB="0" distL="0" distR="0" wp14:anchorId="5ED7AB72" wp14:editId="2F26A134">
+            <wp:extent cx="2791215" cy="743054"/>
+            <wp:effectExtent l="0" t="0" r="0" b="0"/>
+            <wp:docPr id="15" name="Kép 15"/>
+            <wp:cNvGraphicFramePr>
+              <a:graphicFrameLocks xmlns:a="http://schemas.openxmlformats.org/drawingml/2006/main" noChangeAspect="1"/>
+            </wp:cNvGraphicFramePr>
+            <a:graphic xmlns:a="http://schemas.openxmlformats.org/drawingml/2006/main">
+              <a:graphicData uri="http://schemas.openxmlformats.org/drawingml/2006/picture">
+                <pic:pic xmlns:pic="http://schemas.openxmlformats.org/drawingml/2006/picture">
+                  <pic:nvPicPr>
+                    <pic:cNvPr id="1" name=""/>
+                    <pic:cNvPicPr/>
+                  </pic:nvPicPr>
+                  <pic:blipFill>
+                    <a:blip r:embed="rId19"/>
+                    <a:stretch>
+                      <a:fillRect/>
+                    </a:stretch>
+                  </pic:blipFill>
+                  <pic:spPr>
+                    <a:xfrm>
+                      <a:off x="0" y="0"/>
+                      <a:ext cx="2791215" cy="743054"/>
+                    </a:xfrm>
+                    <a:prstGeom prst="rect">
+                      <a:avLst/>
+                    </a:prstGeom>
+                  </pic:spPr>
+                </pic:pic>
+              </a:graphicData>
+            </a:graphic>
+          </wp:inline>
+        </w:drawing>
+      </w:r>
+    </w:p>
+    <w:p>
+      <w:r>
+        <w:t xml:space="preserve">A betöltött táblázatban látjuk a korábban hozzáadott modulokat. Mind a 2 modul előtt vannak </w:t>
       </w:r>
       <w:proofErr w:type="gramStart"/>
       <w:r>
-        <w:t>csináltunk</w:t>
+        <w:t>gombok</w:t>
       </w:r>
       <w:proofErr w:type="gramEnd"/>
       <w:r>
-        <w:t xml:space="preserve"> akkor a jobb alsó sarokban meg fog jelenni a kártya neve, illetve hogy csatlakozva vagyunk-e.</w:t>
-      </w:r>
-    </w:p>
-    <w:p/>
+        <w:t xml:space="preserve"> amelyekkel műveleteket hajthatunk végre. </w:t>
+      </w:r>
+      <w:proofErr w:type="gramStart"/>
+      <w:r>
+        <w:t>Kattintsunk</w:t>
+      </w:r>
+      <w:proofErr w:type="gramEnd"/>
+      <w:r>
+        <w:t xml:space="preserve"> az Add </w:t>
+      </w:r>
+      <w:proofErr w:type="spellStart"/>
+      <w:r>
+        <w:t>graph</w:t>
+      </w:r>
+      <w:proofErr w:type="spellEnd"/>
+      <w:r>
+        <w:t xml:space="preserve"> gombra, ugyanis ezeken fognak megjelenni a szoftvertől kapott adatok grafikonokon.</w:t>
+      </w:r>
+    </w:p>
+    <w:p/>
+    <w:p>
+      <w:r>
+        <w:drawing>
+          <wp:inline distT="0" distB="0" distL="0" distR="0" wp14:anchorId="4F69ADF3" wp14:editId="540BDC44">
+            <wp:extent cx="5760720" cy="691515"/>
+            <wp:effectExtent l="0" t="0" r="0" b="0"/>
+            <wp:docPr id="16" name="Kép 16"/>
+            <wp:cNvGraphicFramePr>
+              <a:graphicFrameLocks xmlns:a="http://schemas.openxmlformats.org/drawingml/2006/main" noChangeAspect="1"/>
+            </wp:cNvGraphicFramePr>
+            <a:graphic xmlns:a="http://schemas.openxmlformats.org/drawingml/2006/main">
+              <a:graphicData uri="http://schemas.openxmlformats.org/drawingml/2006/picture">
+                <pic:pic xmlns:pic="http://schemas.openxmlformats.org/drawingml/2006/picture">
+                  <pic:nvPicPr>
+                    <pic:cNvPr id="1" name=""/>
+                    <pic:cNvPicPr/>
+                  </pic:nvPicPr>
+                  <pic:blipFill>
+                    <a:blip r:embed="rId20"/>
+                    <a:stretch>
+                      <a:fillRect/>
+                    </a:stretch>
+                  </pic:blipFill>
+                  <pic:spPr>
+                    <a:xfrm>
+                      <a:off x="0" y="0"/>
+                      <a:ext cx="5760720" cy="691515"/>
+                    </a:xfrm>
+                    <a:prstGeom prst="rect">
+                      <a:avLst/>
+                    </a:prstGeom>
+                  </pic:spPr>
+                </pic:pic>
+              </a:graphicData>
+            </a:graphic>
+          </wp:inline>
+        </w:drawing>
+      </w:r>
+    </w:p>
+    <w:p/>
+    <w:p/>
+    <w:p/>
+    <w:p>
+      <w:pPr>
+        <w:pStyle w:val="Listaszerbekezds"/>
+        <w:numPr>
+          <w:ilvl w:val="0"/>
+          <w:numId w:val="1"/>
+        </w:numPr>
+      </w:pPr>
+      <w:r>
+        <w:lastRenderedPageBreak/>
+        <w:t>Szoftver elkészítése</w:t>
+      </w:r>
+    </w:p>
     <w:p>
       <w:bookmarkStart w:id="0" w:name="_GoBack"/>
       <w:bookmarkEnd w:id="0"/>
     </w:p>
-    <w:p/>
-    <w:p/>
-    <w:p/>
-    <w:p/>
+    <w:p>
+      <w:r>
+        <w:t>Ezután az a feladatunk, hogy a szof</w:t>
+      </w:r>
+      <w:r>
+        <w:t>t</w:t>
+      </w:r>
+      <w:r>
+        <w:t>vert elkészítsük. Mellékletben található egy szoftvert</w:t>
+      </w:r>
+      <w:r>
+        <w:t>,</w:t>
+      </w:r>
+      <w:r>
+        <w:t xml:space="preserve"> amelyet elkészítettem.</w:t>
+      </w:r>
+    </w:p>
+    <w:p/>
+    <w:p>
+      <w:r>
+        <w:t>Szoftver működés közben:</w:t>
+      </w:r>
+    </w:p>
+    <w:p/>
+    <w:p>
+      <w:r>
+        <w:drawing>
+          <wp:inline distT="0" distB="0" distL="0" distR="0" wp14:anchorId="41697FCF" wp14:editId="3439B9A1">
+            <wp:extent cx="5760720" cy="2901315"/>
+            <wp:effectExtent l="0" t="0" r="0" b="0"/>
+            <wp:docPr id="17" name="Kép 17"/>
+            <wp:cNvGraphicFramePr>
+              <a:graphicFrameLocks xmlns:a="http://schemas.openxmlformats.org/drawingml/2006/main" noChangeAspect="1"/>
+            </wp:cNvGraphicFramePr>
+            <a:graphic xmlns:a="http://schemas.openxmlformats.org/drawingml/2006/main">
+              <a:graphicData uri="http://schemas.openxmlformats.org/drawingml/2006/picture">
+                <pic:pic xmlns:pic="http://schemas.openxmlformats.org/drawingml/2006/picture">
+                  <pic:nvPicPr>
+                    <pic:cNvPr id="1" name=""/>
+                    <pic:cNvPicPr/>
+                  </pic:nvPicPr>
+                  <pic:blipFill>
+                    <a:blip r:embed="rId21"/>
+                    <a:stretch>
+                      <a:fillRect/>
+                    </a:stretch>
+                  </pic:blipFill>
+                  <pic:spPr>
+                    <a:xfrm>
+                      <a:off x="0" y="0"/>
+                      <a:ext cx="5760720" cy="2901315"/>
+                    </a:xfrm>
+                    <a:prstGeom prst="rect">
+                      <a:avLst/>
+                    </a:prstGeom>
+                  </pic:spPr>
+                </pic:pic>
+              </a:graphicData>
+            </a:graphic>
+          </wp:inline>
+        </w:drawing>
+      </w:r>
+    </w:p>
+    <w:p/>
+    <w:p>
+      <w:r>
+        <w:t>Grafikonokon megjelenő adatok:</w:t>
+      </w:r>
+    </w:p>
+    <w:p/>
+    <w:p>
+      <w:r>
+        <w:drawing>
+          <wp:inline distT="0" distB="0" distL="0" distR="0" wp14:anchorId="041A1934" wp14:editId="697CC3C3">
+            <wp:extent cx="5953125" cy="2933253"/>
+            <wp:effectExtent l="0" t="0" r="0" b="635"/>
+            <wp:docPr id="18" name="Kép 18"/>
+            <wp:cNvGraphicFramePr>
+              <a:graphicFrameLocks xmlns:a="http://schemas.openxmlformats.org/drawingml/2006/main" noChangeAspect="1"/>
+            </wp:cNvGraphicFramePr>
+            <a:graphic xmlns:a="http://schemas.openxmlformats.org/drawingml/2006/main">
+              <a:graphicData uri="http://schemas.openxmlformats.org/drawingml/2006/picture">
+                <pic:pic xmlns:pic="http://schemas.openxmlformats.org/drawingml/2006/picture">
+                  <pic:nvPicPr>
+                    <pic:cNvPr id="1" name=""/>
+                    <pic:cNvPicPr/>
+                  </pic:nvPicPr>
+                  <pic:blipFill>
+                    <a:blip r:embed="rId22"/>
+                    <a:stretch>
+                      <a:fillRect/>
+                    </a:stretch>
+                  </pic:blipFill>
+                  <pic:spPr>
+                    <a:xfrm>
+                      <a:off x="0" y="0"/>
+                      <a:ext cx="5960070" cy="2936675"/>
+                    </a:xfrm>
+                    <a:prstGeom prst="rect">
+                      <a:avLst/>
+                    </a:prstGeom>
+                  </pic:spPr>
+                </pic:pic>
+              </a:graphicData>
+            </a:graphic>
+          </wp:inline>
+        </w:drawing>
+      </w:r>
+    </w:p>
+    <w:p>
+      <w:pPr>
+        <w:pStyle w:val="Listaszerbekezds"/>
+        <w:numPr>
+          <w:ilvl w:val="0"/>
+          <w:numId w:val="1"/>
+        </w:numPr>
+      </w:pPr>
+      <w:r>
+        <w:lastRenderedPageBreak/>
+        <w:t>Összegzés</w:t>
+      </w:r>
+    </w:p>
+    <w:p/>
+    <w:p>
+      <w:r>
+        <w:t xml:space="preserve">A fejlesztőkártyával gyakorolni/tanulni hasznos, viszont igényel egy kis tudást illetve kiegészítőkkel való felszerelkezést, ugyanis a modulokat össze kell forrasztani a fejlesztőkártyával. Nekem és ismerőseim körében sem volt meg ez az </w:t>
+      </w:r>
+      <w:proofErr w:type="gramStart"/>
+      <w:r>
+        <w:t>eszköz</w:t>
+      </w:r>
+      <w:proofErr w:type="gramEnd"/>
+      <w:r>
+        <w:t xml:space="preserve"> amivel forrasztani lehetett volna, így amatőr módszerrel összezártam a hozzá járó tűket, így működésre tudtam bírni, viszont instabil a működése. Ez látszik is a program futása közbeni képen, ahol elég sok a sikertelen mérés, illetve, hogy mennyire szórtan tudta küldeni az adatokat az </w:t>
+      </w:r>
+      <w:proofErr w:type="spellStart"/>
+      <w:r>
+        <w:t>AskSensors</w:t>
+      </w:r>
+      <w:proofErr w:type="spellEnd"/>
+      <w:r>
+        <w:t xml:space="preserve"> weboldalnak. </w:t>
+      </w:r>
+    </w:p>
     <w:sectPr>
       <w:pgSz w:w="11906" w:h="16838"/>
       <w:pgMar w:top="1417" w:right="1417" w:bottom="1417" w:left="1417" w:header="708" w:footer="708" w:gutter="0"/>

</xml_diff>